<commit_message>
lab2 almost finish hohoho!!!
</commit_message>
<xml_diff>
--- a/Week02/lab 2/rep.docx
+++ b/Week02/lab 2/rep.docx
@@ -64,86 +64,6 @@
             <wp:extent cx="5092962" cy="4121362"/>
             <wp:effectExtent l="0" t="0" r="0" b="0"/>
             <wp:docPr id="1" name="图片 1"/>
-            <wp:cNvGraphicFramePr>
-              <a:graphicFrameLocks xmlns:a="http://schemas.openxmlformats.org/drawingml/2006/main" noChangeAspect="1"/>
-            </wp:cNvGraphicFramePr>
-            <a:graphic xmlns:a="http://schemas.openxmlformats.org/drawingml/2006/main">
-              <a:graphicData uri="http://schemas.openxmlformats.org/drawingml/2006/picture">
-                <pic:pic xmlns:pic="http://schemas.openxmlformats.org/drawingml/2006/picture">
-                  <pic:nvPicPr>
-                    <pic:cNvPr id="1" name=""/>
-                    <pic:cNvPicPr/>
-                  </pic:nvPicPr>
-                  <pic:blipFill>
-                    <a:blip r:embed="rId4"/>
-                    <a:stretch>
-                      <a:fillRect/>
-                    </a:stretch>
-                  </pic:blipFill>
-                  <pic:spPr>
-                    <a:xfrm>
-                      <a:off x="0" y="0"/>
-                      <a:ext cx="5092962" cy="4121362"/>
-                    </a:xfrm>
-                    <a:prstGeom prst="rect">
-                      <a:avLst/>
-                    </a:prstGeom>
-                  </pic:spPr>
-                </pic:pic>
-              </a:graphicData>
-            </a:graphic>
-          </wp:inline>
-        </w:drawing>
-      </w:r>
-    </w:p>
-    <w:p>
-      <w:r>
-        <w:t>H</w:t>
-      </w:r>
-      <w:r>
-        <w:rPr>
-          <w:rFonts w:hint="eastAsia"/>
-        </w:rPr>
-        <w:t xml:space="preserve">as </w:t>
-      </w:r>
-      <w:r>
-        <w:t xml:space="preserve">the same effect with &lt;cat&gt; </w:t>
-      </w:r>
-      <w:proofErr w:type="gramStart"/>
-      <w:r>
-        <w:t>command</w:t>
-      </w:r>
-      <w:proofErr w:type="gramEnd"/>
-    </w:p>
-    <w:p>
-      <w:r>
-        <w:t>4.use redirection “&gt;” command</w:t>
-      </w:r>
-    </w:p>
-    <w:p>
-      <w:pPr>
-        <w:rPr>
-          <w:noProof/>
-        </w:rPr>
-      </w:pPr>
-      <w:r>
-        <w:t>5.</w:t>
-      </w:r>
-      <w:r>
-        <w:rPr>
-          <w:noProof/>
-        </w:rPr>
-        <w:t xml:space="preserve"> </w:t>
-      </w:r>
-      <w:r>
-        <w:rPr>
-          <w:noProof/>
-        </w:rPr>
-        <w:drawing>
-          <wp:inline distT="0" distB="0" distL="0" distR="0" wp14:anchorId="7AB44BF1" wp14:editId="2E42E99A">
-            <wp:extent cx="5092962" cy="4121362"/>
-            <wp:effectExtent l="0" t="0" r="0" b="0"/>
-            <wp:docPr id="2" name="图片 2"/>
             <wp:cNvGraphicFramePr>
               <a:graphicFrameLocks xmlns:a="http://schemas.openxmlformats.org/drawingml/2006/main" noChangeAspect="1"/>
             </wp:cNvGraphicFramePr>
@@ -177,49 +97,53 @@
       </w:r>
     </w:p>
     <w:p>
+      <w:r>
+        <w:t>H</w:t>
+      </w:r>
+      <w:r>
+        <w:rPr>
+          <w:rFonts w:hint="eastAsia"/>
+        </w:rPr>
+        <w:t xml:space="preserve">as </w:t>
+      </w:r>
+      <w:r>
+        <w:t xml:space="preserve">the same effect with &lt;cat&gt; </w:t>
+      </w:r>
+      <w:proofErr w:type="gramStart"/>
+      <w:r>
+        <w:t>command</w:t>
+      </w:r>
+      <w:proofErr w:type="gramEnd"/>
+    </w:p>
+    <w:p>
+      <w:r>
+        <w:t>4.use redirection “&gt;” command</w:t>
+      </w:r>
+    </w:p>
+    <w:p>
       <w:pPr>
         <w:rPr>
           <w:noProof/>
         </w:rPr>
       </w:pPr>
       <w:r>
+        <w:t>5.</w:t>
+      </w:r>
+      <w:r>
         <w:rPr>
           <w:noProof/>
         </w:rPr>
-        <w:t>We got unknow information because the not suitable format translation.</w:t>
-      </w:r>
-    </w:p>
-    <w:p>
-      <w:pPr>
+        <w:t xml:space="preserve"> </w:t>
+      </w:r>
+      <w:r>
         <w:rPr>
           <w:noProof/>
         </w:rPr>
-      </w:pPr>
-    </w:p>
-    <w:p>
-      <w:pPr>
-        <w:rPr>
-          <w:noProof/>
-        </w:rPr>
-      </w:pPr>
-      <w:r>
-        <w:rPr>
-          <w:noProof/>
-        </w:rPr>
-        <w:lastRenderedPageBreak/>
-        <w:t>Ex2</w:t>
-      </w:r>
-    </w:p>
-    <w:p>
-      <w:r>
-        <w:rPr>
-          <w:noProof/>
-        </w:rPr>
         <w:drawing>
-          <wp:inline distT="0" distB="0" distL="0" distR="0" wp14:anchorId="3DEBB525" wp14:editId="5A176296">
+          <wp:inline distT="0" distB="0" distL="0" distR="0" wp14:anchorId="7AB44BF1" wp14:editId="2E42E99A">
             <wp:extent cx="5092962" cy="4121362"/>
             <wp:effectExtent l="0" t="0" r="0" b="0"/>
-            <wp:docPr id="3" name="图片 3"/>
+            <wp:docPr id="2" name="图片 2"/>
             <wp:cNvGraphicFramePr>
               <a:graphicFrameLocks xmlns:a="http://schemas.openxmlformats.org/drawingml/2006/main" noChangeAspect="1"/>
             </wp:cNvGraphicFramePr>
@@ -253,6 +177,82 @@
       </w:r>
     </w:p>
     <w:p>
+      <w:pPr>
+        <w:rPr>
+          <w:noProof/>
+        </w:rPr>
+      </w:pPr>
+      <w:r>
+        <w:rPr>
+          <w:noProof/>
+        </w:rPr>
+        <w:t>We got unknow information because the not suitable format translation.</w:t>
+      </w:r>
+    </w:p>
+    <w:p>
+      <w:pPr>
+        <w:rPr>
+          <w:noProof/>
+        </w:rPr>
+      </w:pPr>
+    </w:p>
+    <w:p>
+      <w:pPr>
+        <w:rPr>
+          <w:noProof/>
+        </w:rPr>
+      </w:pPr>
+      <w:r>
+        <w:rPr>
+          <w:noProof/>
+        </w:rPr>
+        <w:lastRenderedPageBreak/>
+        <w:t>Ex2</w:t>
+      </w:r>
+    </w:p>
+    <w:p>
+      <w:r>
+        <w:rPr>
+          <w:noProof/>
+        </w:rPr>
+        <w:drawing>
+          <wp:inline distT="0" distB="0" distL="0" distR="0" wp14:anchorId="3DEBB525" wp14:editId="5A176296">
+            <wp:extent cx="5092962" cy="4121362"/>
+            <wp:effectExtent l="0" t="0" r="0" b="0"/>
+            <wp:docPr id="3" name="图片 3"/>
+            <wp:cNvGraphicFramePr>
+              <a:graphicFrameLocks xmlns:a="http://schemas.openxmlformats.org/drawingml/2006/main" noChangeAspect="1"/>
+            </wp:cNvGraphicFramePr>
+            <a:graphic xmlns:a="http://schemas.openxmlformats.org/drawingml/2006/main">
+              <a:graphicData uri="http://schemas.openxmlformats.org/drawingml/2006/picture">
+                <pic:pic xmlns:pic="http://schemas.openxmlformats.org/drawingml/2006/picture">
+                  <pic:nvPicPr>
+                    <pic:cNvPr id="1" name=""/>
+                    <pic:cNvPicPr/>
+                  </pic:nvPicPr>
+                  <pic:blipFill>
+                    <a:blip r:embed="rId7"/>
+                    <a:stretch>
+                      <a:fillRect/>
+                    </a:stretch>
+                  </pic:blipFill>
+                  <pic:spPr>
+                    <a:xfrm>
+                      <a:off x="0" y="0"/>
+                      <a:ext cx="5092962" cy="4121362"/>
+                    </a:xfrm>
+                    <a:prstGeom prst="rect">
+                      <a:avLst/>
+                    </a:prstGeom>
+                  </pic:spPr>
+                </pic:pic>
+              </a:graphicData>
+            </a:graphic>
+          </wp:inline>
+        </w:drawing>
+      </w:r>
+    </w:p>
+    <w:p>
       <w:r>
         <w:t>A</w:t>
       </w:r>
@@ -285,9 +285,293 @@
       </w:r>
     </w:p>
     <w:p>
+      <w:pPr>
+        <w:pStyle w:val="a3"/>
+        <w:numPr>
+          <w:ilvl w:val="0"/>
+          <w:numId w:val="1"/>
+        </w:numPr>
+        <w:ind w:firstLineChars="0"/>
+      </w:pPr>
+      <w:proofErr w:type="gramStart"/>
+      <w:r>
+        <w:t>Yes</w:t>
+      </w:r>
+      <w:proofErr w:type="gramEnd"/>
+      <w:r>
+        <w:t xml:space="preserve"> it works. text file is welcome</w:t>
+      </w:r>
+    </w:p>
+    <w:p>
+      <w:r>
+        <w:rPr>
+          <w:rFonts w:hint="eastAsia"/>
+        </w:rPr>
+        <w:t>2.</w:t>
+      </w:r>
+    </w:p>
+    <w:p>
+      <w:r>
+        <w:t>3.&lt;diff&gt; return nothing is two files are equal. Return message if they are different.</w:t>
+      </w:r>
+    </w:p>
+    <w:p/>
+    <w:p>
+      <w:r>
+        <w:rPr>
+          <w:rFonts w:hint="eastAsia"/>
+        </w:rPr>
+        <w:t>Ex4</w:t>
+      </w:r>
+      <w:r>
+        <w:t xml:space="preserve"> </w:t>
+      </w:r>
+      <w:r>
+        <w:rPr>
+          <w:rFonts w:hint="eastAsia"/>
+        </w:rPr>
+        <w:t>？</w:t>
+      </w:r>
+    </w:p>
+    <w:p>
+      <w:r>
+        <w:t>Haven’t got what to do…</w:t>
+      </w:r>
+    </w:p>
+    <w:p/>
+    <w:p>
+      <w:r>
+        <w:t>Ex5</w:t>
+      </w:r>
+    </w:p>
+    <w:p>
+      <w:r>
+        <w:t>Cat &gt;</w:t>
+      </w:r>
+    </w:p>
+    <w:p>
+      <w:r>
+        <w:t>Cat &gt;&gt;</w:t>
+      </w:r>
+    </w:p>
+    <w:p/>
+    <w:p>
+      <w:r>
+        <w:t>Ex6</w:t>
+      </w:r>
+    </w:p>
+    <w:p>
+      <w:r>
+        <w:t xml:space="preserve">1 </w:t>
+      </w:r>
+      <w:proofErr w:type="spellStart"/>
+      <w:r>
+        <w:t>cp</w:t>
+      </w:r>
+      <w:proofErr w:type="spellEnd"/>
+      <w:r>
+        <w:t xml:space="preserve"> -</w:t>
+      </w:r>
+      <w:proofErr w:type="spellStart"/>
+      <w:r>
+        <w:t>rf</w:t>
+      </w:r>
+      <w:proofErr w:type="spellEnd"/>
+    </w:p>
+    <w:p>
+      <w:r>
+        <w:t xml:space="preserve">2 </w:t>
+      </w:r>
+      <w:proofErr w:type="spellStart"/>
+      <w:r>
+        <w:t>rm</w:t>
+      </w:r>
+      <w:proofErr w:type="spellEnd"/>
+      <w:r>
+        <w:t xml:space="preserve"> -</w:t>
+      </w:r>
+      <w:proofErr w:type="spellStart"/>
+      <w:r>
+        <w:t>rf</w:t>
+      </w:r>
+      <w:proofErr w:type="spellEnd"/>
+    </w:p>
+    <w:p>
+      <w:r>
+        <w:t>3 mv backup origin</w:t>
+      </w:r>
+    </w:p>
+    <w:p/>
+    <w:p>
+      <w:r>
+        <w:t>Ex7</w:t>
+      </w:r>
+    </w:p>
+    <w:p>
+      <w:pPr>
+        <w:pStyle w:val="a3"/>
+        <w:numPr>
+          <w:ilvl w:val="0"/>
+          <w:numId w:val="2"/>
+        </w:numPr>
+        <w:ind w:firstLineChars="0"/>
+      </w:pPr>
+      <w:r>
+        <w:t>Ls -</w:t>
+      </w:r>
+      <w:proofErr w:type="spellStart"/>
+      <w:r>
+        <w:t>ali</w:t>
+      </w:r>
+      <w:proofErr w:type="spellEnd"/>
+    </w:p>
+    <w:p>
+      <w:pPr>
+        <w:pStyle w:val="a3"/>
+        <w:numPr>
+          <w:ilvl w:val="0"/>
+          <w:numId w:val="2"/>
+        </w:numPr>
+        <w:ind w:firstLineChars="0"/>
+      </w:pPr>
+      <w:proofErr w:type="spellStart"/>
+      <w:r>
+        <w:t>U</w:t>
+      </w:r>
+      <w:r>
+        <w:rPr>
+          <w:rFonts w:hint="eastAsia"/>
+        </w:rPr>
+        <w:t>mask</w:t>
+      </w:r>
+      <w:proofErr w:type="spellEnd"/>
+      <w:r>
+        <w:rPr>
+          <w:rFonts w:hint="eastAsia"/>
+        </w:rPr>
+        <w:t xml:space="preserve"> </w:t>
+      </w:r>
+      <w:r>
+        <w:t>is the method to set user permissions</w:t>
+      </w:r>
+    </w:p>
+    <w:p>
+      <w:pPr>
+        <w:pStyle w:val="a3"/>
+        <w:numPr>
+          <w:ilvl w:val="0"/>
+          <w:numId w:val="2"/>
+        </w:numPr>
+        <w:ind w:firstLineChars="0"/>
+      </w:pPr>
+      <w:r>
+        <w:rPr>
+          <w:noProof/>
+        </w:rPr>
+        <w:lastRenderedPageBreak/>
+        <w:drawing>
+          <wp:inline distT="0" distB="0" distL="0" distR="0" wp14:anchorId="107E6B4F" wp14:editId="34EE72B1">
+            <wp:extent cx="6293173" cy="5277121"/>
+            <wp:effectExtent l="0" t="0" r="0" b="0"/>
+            <wp:docPr id="4" name="图片 4"/>
+            <wp:cNvGraphicFramePr>
+              <a:graphicFrameLocks xmlns:a="http://schemas.openxmlformats.org/drawingml/2006/main" noChangeAspect="1"/>
+            </wp:cNvGraphicFramePr>
+            <a:graphic xmlns:a="http://schemas.openxmlformats.org/drawingml/2006/main">
+              <a:graphicData uri="http://schemas.openxmlformats.org/drawingml/2006/picture">
+                <pic:pic xmlns:pic="http://schemas.openxmlformats.org/drawingml/2006/picture">
+                  <pic:nvPicPr>
+                    <pic:cNvPr id="1" name=""/>
+                    <pic:cNvPicPr/>
+                  </pic:nvPicPr>
+                  <pic:blipFill>
+                    <a:blip r:embed="rId8"/>
+                    <a:stretch>
+                      <a:fillRect/>
+                    </a:stretch>
+                  </pic:blipFill>
+                  <pic:spPr>
+                    <a:xfrm>
+                      <a:off x="0" y="0"/>
+                      <a:ext cx="6293173" cy="5277121"/>
+                    </a:xfrm>
+                    <a:prstGeom prst="rect">
+                      <a:avLst/>
+                    </a:prstGeom>
+                  </pic:spPr>
+                </pic:pic>
+              </a:graphicData>
+            </a:graphic>
+          </wp:inline>
+        </w:drawing>
+      </w:r>
+    </w:p>
+    <w:p>
+      <w:pPr>
+        <w:pStyle w:val="a3"/>
+        <w:ind w:left="360" w:firstLineChars="0" w:firstLine="0"/>
+      </w:pPr>
+      <w:proofErr w:type="spellStart"/>
+      <w:r>
+        <w:t>C</w:t>
+      </w:r>
+      <w:r>
+        <w:rPr>
+          <w:rFonts w:hint="eastAsia"/>
+        </w:rPr>
+        <w:t>hmod</w:t>
+      </w:r>
+      <w:proofErr w:type="spellEnd"/>
+      <w:r>
+        <w:t xml:space="preserve"> -R </w:t>
+      </w:r>
+      <w:proofErr w:type="spellStart"/>
+      <w:r>
+        <w:t>u+x</w:t>
+      </w:r>
+      <w:proofErr w:type="spellEnd"/>
+      <w:r>
+        <w:t xml:space="preserve"> </w:t>
+      </w:r>
+    </w:p>
+    <w:p>
+      <w:pPr>
+        <w:pStyle w:val="a3"/>
+        <w:ind w:left="360" w:firstLineChars="0" w:firstLine="0"/>
+      </w:pPr>
+      <w:r>
+        <w:t>The execute permission for a file is to access it. If I delete the x permission we will see ??? like figure above.</w:t>
+      </w:r>
+    </w:p>
+    <w:p>
+      <w:pPr>
+        <w:pStyle w:val="a3"/>
+        <w:ind w:left="360" w:firstLineChars="0" w:firstLine="0"/>
+      </w:pPr>
       <w:bookmarkStart w:id="0" w:name="_GoBack"/>
       <w:bookmarkEnd w:id="0"/>
     </w:p>
+    <w:p>
+      <w:pPr>
+        <w:pStyle w:val="a3"/>
+        <w:ind w:left="360" w:firstLineChars="0" w:firstLine="0"/>
+        <w:rPr>
+          <w:rFonts w:hint="eastAsia"/>
+        </w:rPr>
+      </w:pPr>
+      <w:r>
+        <w:t xml:space="preserve"> </w:t>
+      </w:r>
+    </w:p>
+    <w:p>
+      <w:pPr>
+        <w:rPr>
+          <w:rFonts w:hint="eastAsia"/>
+        </w:rPr>
+      </w:pPr>
+    </w:p>
+    <w:p/>
+    <w:p/>
     <w:sectPr>
       <w:pgSz w:w="11906" w:h="16838"/>
       <w:pgMar w:top="720" w:right="720" w:bottom="720" w:left="720" w:header="851" w:footer="992" w:gutter="0"/>
@@ -296,6 +580,195 @@
     </w:sectPr>
   </w:body>
 </w:document>
+</file>
+
+<file path=word/numbering.xml><?xml version="1.0" encoding="utf-8"?>
+<w:numbering xmlns:wpc="http://schemas.microsoft.com/office/word/2010/wordprocessingCanvas" xmlns:cx="http://schemas.microsoft.com/office/drawing/2014/chartex" xmlns:cx1="http://schemas.microsoft.com/office/drawing/2015/9/8/chartex" xmlns:cx2="http://schemas.microsoft.com/office/drawing/2015/10/21/chartex" xmlns:cx3="http://schemas.microsoft.com/office/drawing/2016/5/9/chartex" xmlns:cx4="http://schemas.microsoft.com/office/drawing/2016/5/10/chartex" xmlns:cx5="http://schemas.microsoft.com/office/drawing/2016/5/11/chartex" xmlns:cx6="http://schemas.microsoft.com/office/drawing/2016/5/12/chartex" xmlns:cx7="http://schemas.microsoft.com/office/drawing/2016/5/13/chartex" xmlns:cx8="http://schemas.microsoft.com/office/drawing/2016/5/14/chartex" xmlns:mc="http://schemas.openxmlformats.org/markup-compatibility/2006" xmlns:aink="http://schemas.microsoft.com/office/drawing/2016/ink" xmlns:am3d="http://schemas.microsoft.com/office/drawing/2017/model3d" xmlns:o="urn:schemas-microsoft-com:office:office" xmlns:r="http://schemas.openxmlformats.org/officeDocument/2006/relationships" xmlns:m="http://schemas.openxmlformats.org/officeDocument/2006/math" xmlns:v="urn:schemas-microsoft-com:vml" xmlns:wp14="http://schemas.microsoft.com/office/word/2010/wordprocessingDrawing" xmlns:wp="http://schemas.openxmlformats.org/drawingml/2006/wordprocessingDrawing" xmlns:w10="urn:schemas-microsoft-com:office:word" xmlns:w="http://schemas.openxmlformats.org/wordprocessingml/2006/main" xmlns:w14="http://schemas.microsoft.com/office/word/2010/wordml" xmlns:w15="http://schemas.microsoft.com/office/word/2012/wordml" xmlns:w16cid="http://schemas.microsoft.com/office/word/2016/wordml/cid" xmlns:w16se="http://schemas.microsoft.com/office/word/2015/wordml/symex" xmlns:wpg="http://schemas.microsoft.com/office/word/2010/wordprocessingGroup" xmlns:wpi="http://schemas.microsoft.com/office/word/2010/wordprocessingInk" xmlns:wne="http://schemas.microsoft.com/office/word/2006/wordml" xmlns:wps="http://schemas.microsoft.com/office/word/2010/wordprocessingShape" mc:Ignorable="w14 w15 w16se w16cid wp14">
+  <w:abstractNum w:abstractNumId="0" w15:restartNumberingAfterBreak="0">
+    <w:nsid w:val="214755B5"/>
+    <w:multiLevelType w:val="hybridMultilevel"/>
+    <w:tmpl w:val="B9A439B4"/>
+    <w:lvl w:ilvl="0" w:tplc="3186718E">
+      <w:start w:val="1"/>
+      <w:numFmt w:val="decimal"/>
+      <w:lvlText w:val="%1."/>
+      <w:lvlJc w:val="left"/>
+      <w:pPr>
+        <w:ind w:left="360" w:hanging="360"/>
+      </w:pPr>
+      <w:rPr>
+        <w:rFonts w:hint="default"/>
+      </w:rPr>
+    </w:lvl>
+    <w:lvl w:ilvl="1" w:tplc="04090019" w:tentative="1">
+      <w:start w:val="1"/>
+      <w:numFmt w:val="lowerLetter"/>
+      <w:lvlText w:val="%2)"/>
+      <w:lvlJc w:val="left"/>
+      <w:pPr>
+        <w:ind w:left="840" w:hanging="420"/>
+      </w:pPr>
+    </w:lvl>
+    <w:lvl w:ilvl="2" w:tplc="0409001B" w:tentative="1">
+      <w:start w:val="1"/>
+      <w:numFmt w:val="lowerRoman"/>
+      <w:lvlText w:val="%3."/>
+      <w:lvlJc w:val="right"/>
+      <w:pPr>
+        <w:ind w:left="1260" w:hanging="420"/>
+      </w:pPr>
+    </w:lvl>
+    <w:lvl w:ilvl="3" w:tplc="0409000F" w:tentative="1">
+      <w:start w:val="1"/>
+      <w:numFmt w:val="decimal"/>
+      <w:lvlText w:val="%4."/>
+      <w:lvlJc w:val="left"/>
+      <w:pPr>
+        <w:ind w:left="1680" w:hanging="420"/>
+      </w:pPr>
+    </w:lvl>
+    <w:lvl w:ilvl="4" w:tplc="04090019" w:tentative="1">
+      <w:start w:val="1"/>
+      <w:numFmt w:val="lowerLetter"/>
+      <w:lvlText w:val="%5)"/>
+      <w:lvlJc w:val="left"/>
+      <w:pPr>
+        <w:ind w:left="2100" w:hanging="420"/>
+      </w:pPr>
+    </w:lvl>
+    <w:lvl w:ilvl="5" w:tplc="0409001B" w:tentative="1">
+      <w:start w:val="1"/>
+      <w:numFmt w:val="lowerRoman"/>
+      <w:lvlText w:val="%6."/>
+      <w:lvlJc w:val="right"/>
+      <w:pPr>
+        <w:ind w:left="2520" w:hanging="420"/>
+      </w:pPr>
+    </w:lvl>
+    <w:lvl w:ilvl="6" w:tplc="0409000F" w:tentative="1">
+      <w:start w:val="1"/>
+      <w:numFmt w:val="decimal"/>
+      <w:lvlText w:val="%7."/>
+      <w:lvlJc w:val="left"/>
+      <w:pPr>
+        <w:ind w:left="2940" w:hanging="420"/>
+      </w:pPr>
+    </w:lvl>
+    <w:lvl w:ilvl="7" w:tplc="04090019" w:tentative="1">
+      <w:start w:val="1"/>
+      <w:numFmt w:val="lowerLetter"/>
+      <w:lvlText w:val="%8)"/>
+      <w:lvlJc w:val="left"/>
+      <w:pPr>
+        <w:ind w:left="3360" w:hanging="420"/>
+      </w:pPr>
+    </w:lvl>
+    <w:lvl w:ilvl="8" w:tplc="0409001B" w:tentative="1">
+      <w:start w:val="1"/>
+      <w:numFmt w:val="lowerRoman"/>
+      <w:lvlText w:val="%9."/>
+      <w:lvlJc w:val="right"/>
+      <w:pPr>
+        <w:ind w:left="3780" w:hanging="420"/>
+      </w:pPr>
+    </w:lvl>
+  </w:abstractNum>
+  <w:abstractNum w:abstractNumId="1" w15:restartNumberingAfterBreak="0">
+    <w:nsid w:val="27E23280"/>
+    <w:multiLevelType w:val="hybridMultilevel"/>
+    <w:tmpl w:val="A346385C"/>
+    <w:lvl w:ilvl="0" w:tplc="9BA22870">
+      <w:start w:val="1"/>
+      <w:numFmt w:val="decimal"/>
+      <w:lvlText w:val="%1."/>
+      <w:lvlJc w:val="left"/>
+      <w:pPr>
+        <w:ind w:left="360" w:hanging="360"/>
+      </w:pPr>
+      <w:rPr>
+        <w:rFonts w:hint="default"/>
+      </w:rPr>
+    </w:lvl>
+    <w:lvl w:ilvl="1" w:tplc="04090019" w:tentative="1">
+      <w:start w:val="1"/>
+      <w:numFmt w:val="lowerLetter"/>
+      <w:lvlText w:val="%2)"/>
+      <w:lvlJc w:val="left"/>
+      <w:pPr>
+        <w:ind w:left="840" w:hanging="420"/>
+      </w:pPr>
+    </w:lvl>
+    <w:lvl w:ilvl="2" w:tplc="0409001B" w:tentative="1">
+      <w:start w:val="1"/>
+      <w:numFmt w:val="lowerRoman"/>
+      <w:lvlText w:val="%3."/>
+      <w:lvlJc w:val="right"/>
+      <w:pPr>
+        <w:ind w:left="1260" w:hanging="420"/>
+      </w:pPr>
+    </w:lvl>
+    <w:lvl w:ilvl="3" w:tplc="0409000F" w:tentative="1">
+      <w:start w:val="1"/>
+      <w:numFmt w:val="decimal"/>
+      <w:lvlText w:val="%4."/>
+      <w:lvlJc w:val="left"/>
+      <w:pPr>
+        <w:ind w:left="1680" w:hanging="420"/>
+      </w:pPr>
+    </w:lvl>
+    <w:lvl w:ilvl="4" w:tplc="04090019" w:tentative="1">
+      <w:start w:val="1"/>
+      <w:numFmt w:val="lowerLetter"/>
+      <w:lvlText w:val="%5)"/>
+      <w:lvlJc w:val="left"/>
+      <w:pPr>
+        <w:ind w:left="2100" w:hanging="420"/>
+      </w:pPr>
+    </w:lvl>
+    <w:lvl w:ilvl="5" w:tplc="0409001B" w:tentative="1">
+      <w:start w:val="1"/>
+      <w:numFmt w:val="lowerRoman"/>
+      <w:lvlText w:val="%6."/>
+      <w:lvlJc w:val="right"/>
+      <w:pPr>
+        <w:ind w:left="2520" w:hanging="420"/>
+      </w:pPr>
+    </w:lvl>
+    <w:lvl w:ilvl="6" w:tplc="0409000F" w:tentative="1">
+      <w:start w:val="1"/>
+      <w:numFmt w:val="decimal"/>
+      <w:lvlText w:val="%7."/>
+      <w:lvlJc w:val="left"/>
+      <w:pPr>
+        <w:ind w:left="2940" w:hanging="420"/>
+      </w:pPr>
+    </w:lvl>
+    <w:lvl w:ilvl="7" w:tplc="04090019" w:tentative="1">
+      <w:start w:val="1"/>
+      <w:numFmt w:val="lowerLetter"/>
+      <w:lvlText w:val="%8)"/>
+      <w:lvlJc w:val="left"/>
+      <w:pPr>
+        <w:ind w:left="3360" w:hanging="420"/>
+      </w:pPr>
+    </w:lvl>
+    <w:lvl w:ilvl="8" w:tplc="0409001B" w:tentative="1">
+      <w:start w:val="1"/>
+      <w:numFmt w:val="lowerRoman"/>
+      <w:lvlText w:val="%9."/>
+      <w:lvlJc w:val="right"/>
+      <w:pPr>
+        <w:ind w:left="3780" w:hanging="420"/>
+      </w:pPr>
+    </w:lvl>
+  </w:abstractNum>
+  <w:num w:numId="1">
+    <w:abstractNumId w:val="1"/>
+  </w:num>
+  <w:num w:numId="2">
+    <w:abstractNumId w:val="0"/>
+  </w:num>
+</w:numbering>
 </file>
 
 <file path=word/styles.xml><?xml version="1.0" encoding="utf-8"?>
@@ -724,6 +1197,16 @@
     <w:semiHidden/>
     <w:unhideWhenUsed/>
   </w:style>
+  <w:style w:type="paragraph" w:styleId="a3">
+    <w:name w:val="List Paragraph"/>
+    <w:basedOn w:val="a"/>
+    <w:uiPriority w:val="34"/>
+    <w:qFormat/>
+    <w:rsid w:val="00B571CF"/>
+    <w:pPr>
+      <w:ind w:firstLineChars="200" w:firstLine="420"/>
+    </w:pPr>
+  </w:style>
 </w:styles>
 </file>
 

</xml_diff>